<commit_message>
change name and add some comments
</commit_message>
<xml_diff>
--- a/空气质量查询器-GUI界面报告.docx
+++ b/空气质量查询器-GUI界面报告.docx
@@ -578,6 +578,42 @@
     </w:p>
     <w:p>
       <w:pPr>
+        <w:wordWrap/>
+        <w:ind w:firstLine="420" w:firstLineChars="0"/>
+        <w:rPr>
+          <w:rFonts w:hint="eastAsia"/>
+          <w:lang w:val="en-US" w:eastAsia="zh-CN"/>
+        </w:rPr>
+      </w:pPr>
+      <w:r>
+        <w:rPr>
+          <w:rFonts w:hint="eastAsia"/>
+          <w:lang w:val="en-US" w:eastAsia="zh-CN"/>
+        </w:rPr>
+        <w:t>设计了3个类，分别代表主窗口，显示窗口，确认窗口，其中确认窗口通过引用其他文件实现，主窗口与显示窗口因为需要互相传递值，故都在main.py文件中实现，其中传递值时使用自定义信号函数传值，怎么通过其他文件实现不是很清楚，python的文件似乎不能互相引用（或者是实现错误）。</w:t>
+      </w:r>
+    </w:p>
+    <w:p>
+      <w:pPr>
+        <w:wordWrap/>
+        <w:ind w:firstLine="420" w:firstLineChars="0"/>
+        <w:rPr>
+          <w:rFonts w:hint="eastAsia"/>
+          <w:lang w:val="en-US" w:eastAsia="zh-CN"/>
+        </w:rPr>
+      </w:pPr>
+      <w:r>
+        <w:rPr>
+          <w:rFonts w:hint="eastAsia"/>
+          <w:lang w:val="en-US" w:eastAsia="zh-CN"/>
+        </w:rPr>
+        <w:t>大部分函数均在窗口类的内部定义函数解决，主函数界面较为清爽整洁，同时模块明显，便于调试和修改。</w:t>
+      </w:r>
+      <w:bookmarkStart w:id="0" w:name="_GoBack"/>
+      <w:bookmarkEnd w:id="0"/>
+    </w:p>
+    <w:p>
+      <w:pPr>
         <w:numPr>
           <w:ilvl w:val="0"/>
           <w:numId w:val="1"/>
@@ -621,8 +657,6 @@
         </w:rPr>
         <w:t>使用PyQt5时，对于布局一开始较为困难，应该对于addwidget函数的参数有更加深刻的理解；不同窗口中值的传递比较重要，可通过pyqtSignal函数进行传递；PyQt自带很多丰富的功能，但在使用时对于数据类型应该着重注意，容易出错；Spyder在使用PyQt时容易出现Kernels died的报错，此时应对main函数中的Qapplication函数加判断语句，可以很好的解决这个问题；编程时阶段性的要求，模块化的编程易于修改与加入新功能。</w:t>
       </w:r>
-      <w:bookmarkStart w:id="0" w:name="_GoBack"/>
-      <w:bookmarkEnd w:id="0"/>
     </w:p>
     <w:sectPr>
       <w:pgSz w:w="11906" w:h="16838"/>
@@ -752,7 +786,7 @@
     <w:lsdException w:unhideWhenUsed="0" w:uiPriority="0" w:semiHidden="0" w:name="Body Text Indent 2"/>
     <w:lsdException w:unhideWhenUsed="0" w:uiPriority="0" w:semiHidden="0" w:name="Body Text Indent 3"/>
     <w:lsdException w:unhideWhenUsed="0" w:uiPriority="0" w:semiHidden="0" w:name="Block Text"/>
-    <w:lsdException w:unhideWhenUsed="0" w:uiPriority="0" w:semiHidden="0" w:name="Hyperlink"/>
+    <w:lsdException w:qFormat="1" w:unhideWhenUsed="0" w:uiPriority="0" w:semiHidden="0" w:name="Hyperlink"/>
     <w:lsdException w:unhideWhenUsed="0" w:uiPriority="0" w:semiHidden="0" w:name="FollowedHyperlink"/>
     <w:lsdException w:qFormat="1" w:unhideWhenUsed="0" w:uiPriority="0" w:semiHidden="0" w:name="Strong"/>
     <w:lsdException w:qFormat="1" w:unhideWhenUsed="0" w:uiPriority="0" w:semiHidden="0" w:name="Emphasis"/>
@@ -991,6 +1025,7 @@
   <w:style w:type="character" w:styleId="5">
     <w:name w:val="Hyperlink"/>
     <w:basedOn w:val="4"/>
+    <w:qFormat/>
     <w:uiPriority w:val="0"/>
     <w:rPr>
       <w:color w:val="0000FF"/>

</xml_diff>